<commit_message>
report DS and PG bug fixed
</commit_message>
<xml_diff>
--- a/benchmarks.docx
+++ b/benchmarks.docx
@@ -5477,6 +5477,7 @@
         <w:spacing w:after="0" w:line="240" w:lineRule="auto"/>
         <w:rPr>
           <w:rFonts w:ascii="Consolas" w:hAnsi="Consolas" w:cs="Consolas"/>
+          <w:color w:val="000000"/>
           <w:sz w:val="20"/>
           <w:szCs w:val="20"/>
           <w:lang w:val="en-US"/>
@@ -5529,15 +5530,2202 @@
           <w:sz w:val="20"/>
           <w:szCs w:val="20"/>
         </w:rPr>
-        <w:t>= 10;,6),</w:t>
-      </w:r>
-    </w:p>
-    <w:p>
-      <w:pPr>
-        <w:rPr>
-          <w:lang w:val="en-US"/>
-        </w:rPr>
-      </w:pPr>
+        <w:t>= 10;,6)</w:t>
+      </w:r>
+    </w:p>
+    <w:p>
+      <w:pPr>
+        <w:autoSpaceDE w:val="0"/>
+        <w:autoSpaceDN w:val="0"/>
+        <w:adjustRightInd w:val="0"/>
+        <w:spacing w:after="0" w:line="240" w:lineRule="auto"/>
+        <w:rPr>
+          <w:rFonts w:ascii="Consolas" w:hAnsi="Consolas" w:cs="Consolas"/>
+          <w:color w:val="000000"/>
+          <w:sz w:val="20"/>
+          <w:szCs w:val="20"/>
+          <w:lang w:val="en-US"/>
+        </w:rPr>
+      </w:pPr>
+    </w:p>
+    <w:p>
+      <w:pPr>
+        <w:autoSpaceDE w:val="0"/>
+        <w:autoSpaceDN w:val="0"/>
+        <w:adjustRightInd w:val="0"/>
+        <w:spacing w:after="0" w:line="240" w:lineRule="auto"/>
+        <w:rPr>
+          <w:rFonts w:ascii="Consolas" w:hAnsi="Consolas" w:cs="Consolas"/>
+          <w:sz w:val="20"/>
+          <w:szCs w:val="20"/>
+          <w:lang w:val="en-US"/>
+        </w:rPr>
+      </w:pPr>
+      <w:r>
+        <w:rPr>
+          <w:rFonts w:ascii="Consolas" w:hAnsi="Consolas" w:cs="Consolas"/>
+          <w:color w:val="000000"/>
+          <w:sz w:val="20"/>
+          <w:szCs w:val="20"/>
+          <w:lang w:val="en-US"/>
+        </w:rPr>
+        <w:t>This bench mark is interesting to show that our program correctly finds a violation. However, it seems that results of solution table provided by the authors of benchmark are not correct.</w:t>
+      </w:r>
+    </w:p>
+    <w:p>
+      <w:pPr>
+        <w:rPr>
+          <w:lang w:val="en-US"/>
+        </w:rPr>
+      </w:pPr>
+    </w:p>
+    <w:p>
+      <w:pPr>
+        <w:rPr>
+          <w:lang w:val="en-US"/>
+        </w:rPr>
+      </w:pPr>
+    </w:p>
+    <w:p>
+      <w:pPr>
+        <w:rPr>
+          <w:lang w:val="en-US"/>
+        </w:rPr>
+      </w:pPr>
+      <w:proofErr w:type="gramStart"/>
+      <w:r>
+        <w:rPr>
+          <w:lang w:val="en-US"/>
+        </w:rPr>
+        <w:t>3 benchmark</w:t>
+      </w:r>
+      <w:proofErr w:type="gramEnd"/>
+    </w:p>
+    <w:p>
+      <w:pPr>
+        <w:autoSpaceDE w:val="0"/>
+        <w:autoSpaceDN w:val="0"/>
+        <w:adjustRightInd w:val="0"/>
+        <w:spacing w:after="0" w:line="240" w:lineRule="auto"/>
+        <w:rPr>
+          <w:rFonts w:ascii="Consolas" w:hAnsi="Consolas" w:cs="Consolas"/>
+          <w:color w:val="000000"/>
+          <w:sz w:val="20"/>
+          <w:szCs w:val="20"/>
+          <w:lang w:val="en-US"/>
+        </w:rPr>
+      </w:pPr>
+    </w:p>
+    <w:p>
+      <w:pPr>
+        <w:autoSpaceDE w:val="0"/>
+        <w:autoSpaceDN w:val="0"/>
+        <w:adjustRightInd w:val="0"/>
+        <w:spacing w:after="0" w:line="240" w:lineRule="auto"/>
+        <w:rPr>
+          <w:rFonts w:ascii="Consolas" w:hAnsi="Consolas" w:cs="Consolas"/>
+          <w:color w:val="000000"/>
+          <w:sz w:val="20"/>
+          <w:szCs w:val="20"/>
+          <w:lang w:val="en-US"/>
+        </w:rPr>
+      </w:pPr>
+      <w:r>
+        <w:rPr>
+          <w:rFonts w:ascii="Consolas" w:hAnsi="Consolas" w:cs="Consolas"/>
+          <w:color w:val="000000"/>
+          <w:sz w:val="20"/>
+          <w:szCs w:val="20"/>
+          <w:lang w:val="en-US"/>
+        </w:rPr>
+        <w:t xml:space="preserve">(*Tomasz </w:t>
+      </w:r>
+      <w:proofErr w:type="spellStart"/>
+      <w:r>
+        <w:rPr>
+          <w:rFonts w:ascii="Consolas" w:hAnsi="Consolas" w:cs="Consolas"/>
+          <w:color w:val="000000"/>
+          <w:sz w:val="20"/>
+          <w:szCs w:val="20"/>
+          <w:lang w:val="en-US"/>
+        </w:rPr>
+        <w:t>Cezary</w:t>
+      </w:r>
+      <w:proofErr w:type="spellEnd"/>
+      <w:r>
+        <w:rPr>
+          <w:rFonts w:ascii="Consolas" w:hAnsi="Consolas" w:cs="Consolas"/>
+          <w:color w:val="000000"/>
+          <w:sz w:val="20"/>
+          <w:szCs w:val="20"/>
+          <w:lang w:val="en-US"/>
+        </w:rPr>
+        <w:t xml:space="preserve"> </w:t>
+      </w:r>
+      <w:proofErr w:type="spellStart"/>
+      <w:r>
+        <w:rPr>
+          <w:rFonts w:ascii="Consolas" w:hAnsi="Consolas" w:cs="Consolas"/>
+          <w:color w:val="000000"/>
+          <w:sz w:val="20"/>
+          <w:szCs w:val="20"/>
+          <w:lang w:val="en-US"/>
+        </w:rPr>
+        <w:t>Maciazek</w:t>
+      </w:r>
+      <w:proofErr w:type="spellEnd"/>
+      <w:r>
+        <w:rPr>
+          <w:rFonts w:ascii="Consolas" w:hAnsi="Consolas" w:cs="Consolas"/>
+          <w:color w:val="000000"/>
+          <w:sz w:val="20"/>
+          <w:szCs w:val="20"/>
+          <w:lang w:val="en-US"/>
+        </w:rPr>
+        <w:t xml:space="preserve"> </w:t>
+      </w:r>
+      <w:r>
+        <w:rPr>
+          <w:rFonts w:ascii="Consolas" w:hAnsi="Consolas" w:cs="Consolas"/>
+          <w:color w:val="000000"/>
+          <w:sz w:val="20"/>
+          <w:szCs w:val="20"/>
+          <w:lang w:val="en-US"/>
+        </w:rPr>
+        <w:tab/>
+      </w:r>
+      <w:r>
+        <w:rPr>
+          <w:rFonts w:ascii="Consolas" w:hAnsi="Consolas" w:cs="Consolas"/>
+          <w:color w:val="000000"/>
+          <w:sz w:val="20"/>
+          <w:szCs w:val="20"/>
+          <w:lang w:val="en-US"/>
+        </w:rPr>
+        <w:tab/>
+      </w:r>
+      <w:r>
+        <w:rPr>
+          <w:rFonts w:ascii="Consolas" w:hAnsi="Consolas" w:cs="Consolas"/>
+          <w:color w:val="000000"/>
+          <w:sz w:val="20"/>
+          <w:szCs w:val="20"/>
+          <w:lang w:val="en-US"/>
+        </w:rPr>
+        <w:tab/>
+      </w:r>
+      <w:r>
+        <w:rPr>
+          <w:rFonts w:ascii="Consolas" w:hAnsi="Consolas" w:cs="Consolas"/>
+          <w:color w:val="000000"/>
+          <w:sz w:val="20"/>
+          <w:szCs w:val="20"/>
+          <w:lang w:val="en-US"/>
+        </w:rPr>
+        <w:tab/>
+      </w:r>
+      <w:r>
+        <w:rPr>
+          <w:rFonts w:ascii="Consolas" w:hAnsi="Consolas" w:cs="Consolas"/>
+          <w:color w:val="000000"/>
+          <w:sz w:val="20"/>
+          <w:szCs w:val="20"/>
+          <w:lang w:val="en-US"/>
+        </w:rPr>
+        <w:tab/>
+        <w:t xml:space="preserve"> s111954@student.dtu.dk*)</w:t>
+      </w:r>
+    </w:p>
+    <w:p>
+      <w:pPr>
+        <w:autoSpaceDE w:val="0"/>
+        <w:autoSpaceDN w:val="0"/>
+        <w:adjustRightInd w:val="0"/>
+        <w:spacing w:after="0" w:line="240" w:lineRule="auto"/>
+        <w:rPr>
+          <w:rFonts w:ascii="Consolas" w:hAnsi="Consolas" w:cs="Consolas"/>
+          <w:color w:val="000000"/>
+          <w:sz w:val="20"/>
+          <w:szCs w:val="20"/>
+          <w:lang w:val="en-US"/>
+        </w:rPr>
+      </w:pPr>
+      <w:r>
+        <w:rPr>
+          <w:rFonts w:ascii="Consolas" w:hAnsi="Consolas" w:cs="Consolas"/>
+          <w:color w:val="000000"/>
+          <w:sz w:val="20"/>
+          <w:szCs w:val="20"/>
+          <w:lang w:val="en-US"/>
+        </w:rPr>
+        <w:t xml:space="preserve">(*Arthur Hugo </w:t>
+      </w:r>
+      <w:proofErr w:type="spellStart"/>
+      <w:r>
+        <w:rPr>
+          <w:rFonts w:ascii="Consolas" w:hAnsi="Consolas" w:cs="Consolas"/>
+          <w:color w:val="000000"/>
+          <w:sz w:val="20"/>
+          <w:szCs w:val="20"/>
+          <w:lang w:val="en-US"/>
+        </w:rPr>
+        <w:t>Maxime</w:t>
+      </w:r>
+      <w:proofErr w:type="spellEnd"/>
+      <w:r>
+        <w:rPr>
+          <w:rFonts w:ascii="Consolas" w:hAnsi="Consolas" w:cs="Consolas"/>
+          <w:color w:val="000000"/>
+          <w:sz w:val="20"/>
+          <w:szCs w:val="20"/>
+          <w:lang w:val="en-US"/>
+        </w:rPr>
+        <w:t xml:space="preserve"> Desjardins </w:t>
+      </w:r>
+      <w:r>
+        <w:rPr>
+          <w:rFonts w:ascii="Consolas" w:hAnsi="Consolas" w:cs="Consolas"/>
+          <w:color w:val="000000"/>
+          <w:sz w:val="20"/>
+          <w:szCs w:val="20"/>
+          <w:lang w:val="en-US"/>
+        </w:rPr>
+        <w:tab/>
+      </w:r>
+      <w:r>
+        <w:rPr>
+          <w:rFonts w:ascii="Consolas" w:hAnsi="Consolas" w:cs="Consolas"/>
+          <w:color w:val="000000"/>
+          <w:sz w:val="20"/>
+          <w:szCs w:val="20"/>
+          <w:lang w:val="en-US"/>
+        </w:rPr>
+        <w:tab/>
+      </w:r>
+      <w:r>
+        <w:rPr>
+          <w:rFonts w:ascii="Consolas" w:hAnsi="Consolas" w:cs="Consolas"/>
+          <w:color w:val="000000"/>
+          <w:sz w:val="20"/>
+          <w:szCs w:val="20"/>
+          <w:lang w:val="en-US"/>
+        </w:rPr>
+        <w:tab/>
+      </w:r>
+      <w:r>
+        <w:rPr>
+          <w:rFonts w:ascii="Consolas" w:hAnsi="Consolas" w:cs="Consolas"/>
+          <w:color w:val="000000"/>
+          <w:sz w:val="20"/>
+          <w:szCs w:val="20"/>
+          <w:lang w:val="en-US"/>
+        </w:rPr>
+        <w:tab/>
+        <w:t xml:space="preserve"> s131187@student.dtu.dk*)</w:t>
+      </w:r>
+    </w:p>
+    <w:p>
+      <w:pPr>
+        <w:rPr>
+          <w:lang w:val="en-US"/>
+        </w:rPr>
+      </w:pPr>
+    </w:p>
+    <w:p>
+      <w:pPr>
+        <w:autoSpaceDE w:val="0"/>
+        <w:autoSpaceDN w:val="0"/>
+        <w:adjustRightInd w:val="0"/>
+        <w:spacing w:after="0" w:line="240" w:lineRule="auto"/>
+        <w:rPr>
+          <w:rFonts w:ascii="Consolas" w:hAnsi="Consolas" w:cs="Consolas"/>
+          <w:color w:val="000000"/>
+          <w:sz w:val="20"/>
+          <w:szCs w:val="20"/>
+          <w:lang w:val="en-US"/>
+        </w:rPr>
+      </w:pPr>
+      <w:proofErr w:type="gramStart"/>
+      <w:r>
+        <w:rPr>
+          <w:rFonts w:ascii="Consolas" w:hAnsi="Consolas" w:cs="Consolas"/>
+          <w:color w:val="000000"/>
+          <w:sz w:val="20"/>
+          <w:szCs w:val="20"/>
+          <w:lang w:val="en-US"/>
+        </w:rPr>
+        <w:t>program</w:t>
+      </w:r>
+      <w:proofErr w:type="gramEnd"/>
+    </w:p>
+    <w:p>
+      <w:pPr>
+        <w:autoSpaceDE w:val="0"/>
+        <w:autoSpaceDN w:val="0"/>
+        <w:adjustRightInd w:val="0"/>
+        <w:spacing w:after="0" w:line="240" w:lineRule="auto"/>
+        <w:rPr>
+          <w:rFonts w:ascii="Consolas" w:hAnsi="Consolas" w:cs="Consolas"/>
+          <w:color w:val="000000"/>
+          <w:sz w:val="20"/>
+          <w:szCs w:val="20"/>
+          <w:lang w:val="en-US"/>
+        </w:rPr>
+      </w:pPr>
+      <w:proofErr w:type="spellStart"/>
+      <w:proofErr w:type="gramStart"/>
+      <w:r>
+        <w:rPr>
+          <w:rFonts w:ascii="Consolas" w:hAnsi="Consolas" w:cs="Consolas"/>
+          <w:color w:val="000000"/>
+          <w:sz w:val="20"/>
+          <w:szCs w:val="20"/>
+          <w:lang w:val="en-US"/>
+        </w:rPr>
+        <w:t>int</w:t>
+      </w:r>
+      <w:proofErr w:type="spellEnd"/>
+      <w:proofErr w:type="gramEnd"/>
+      <w:r>
+        <w:rPr>
+          <w:rFonts w:ascii="Consolas" w:hAnsi="Consolas" w:cs="Consolas"/>
+          <w:color w:val="000000"/>
+          <w:sz w:val="20"/>
+          <w:szCs w:val="20"/>
+          <w:lang w:val="en-US"/>
+        </w:rPr>
+        <w:t xml:space="preserve"> x; </w:t>
+      </w:r>
+    </w:p>
+    <w:p>
+      <w:pPr>
+        <w:autoSpaceDE w:val="0"/>
+        <w:autoSpaceDN w:val="0"/>
+        <w:adjustRightInd w:val="0"/>
+        <w:spacing w:after="0" w:line="240" w:lineRule="auto"/>
+        <w:rPr>
+          <w:rFonts w:ascii="Consolas" w:hAnsi="Consolas" w:cs="Consolas"/>
+          <w:color w:val="000000"/>
+          <w:sz w:val="20"/>
+          <w:szCs w:val="20"/>
+          <w:lang w:val="en-US"/>
+        </w:rPr>
+      </w:pPr>
+      <w:proofErr w:type="spellStart"/>
+      <w:proofErr w:type="gramStart"/>
+      <w:r>
+        <w:rPr>
+          <w:rFonts w:ascii="Consolas" w:hAnsi="Consolas" w:cs="Consolas"/>
+          <w:color w:val="000000"/>
+          <w:sz w:val="20"/>
+          <w:szCs w:val="20"/>
+          <w:lang w:val="en-US"/>
+        </w:rPr>
+        <w:lastRenderedPageBreak/>
+        <w:t>int</w:t>
+      </w:r>
+      <w:proofErr w:type="spellEnd"/>
+      <w:proofErr w:type="gramEnd"/>
+      <w:r>
+        <w:rPr>
+          <w:rFonts w:ascii="Consolas" w:hAnsi="Consolas" w:cs="Consolas"/>
+          <w:color w:val="000000"/>
+          <w:sz w:val="20"/>
+          <w:szCs w:val="20"/>
+          <w:lang w:val="en-US"/>
+        </w:rPr>
+        <w:t xml:space="preserve"> y; </w:t>
+      </w:r>
+    </w:p>
+    <w:p>
+      <w:pPr>
+        <w:autoSpaceDE w:val="0"/>
+        <w:autoSpaceDN w:val="0"/>
+        <w:adjustRightInd w:val="0"/>
+        <w:spacing w:after="0" w:line="240" w:lineRule="auto"/>
+        <w:rPr>
+          <w:rFonts w:ascii="Consolas" w:hAnsi="Consolas" w:cs="Consolas"/>
+          <w:color w:val="000000"/>
+          <w:sz w:val="20"/>
+          <w:szCs w:val="20"/>
+          <w:lang w:val="en-US"/>
+        </w:rPr>
+      </w:pPr>
+      <w:proofErr w:type="spellStart"/>
+      <w:proofErr w:type="gramStart"/>
+      <w:r>
+        <w:rPr>
+          <w:rFonts w:ascii="Consolas" w:hAnsi="Consolas" w:cs="Consolas"/>
+          <w:color w:val="000000"/>
+          <w:sz w:val="20"/>
+          <w:szCs w:val="20"/>
+          <w:lang w:val="en-US"/>
+        </w:rPr>
+        <w:t>int</w:t>
+      </w:r>
+      <w:proofErr w:type="spellEnd"/>
+      <w:proofErr w:type="gramEnd"/>
+      <w:r>
+        <w:rPr>
+          <w:rFonts w:ascii="Consolas" w:hAnsi="Consolas" w:cs="Consolas"/>
+          <w:color w:val="000000"/>
+          <w:sz w:val="20"/>
+          <w:szCs w:val="20"/>
+          <w:lang w:val="en-US"/>
+        </w:rPr>
+        <w:t xml:space="preserve"> A[5];</w:t>
+      </w:r>
+    </w:p>
+    <w:p>
+      <w:pPr>
+        <w:autoSpaceDE w:val="0"/>
+        <w:autoSpaceDN w:val="0"/>
+        <w:adjustRightInd w:val="0"/>
+        <w:spacing w:after="0" w:line="240" w:lineRule="auto"/>
+        <w:rPr>
+          <w:rFonts w:ascii="Consolas" w:hAnsi="Consolas" w:cs="Consolas"/>
+          <w:color w:val="000000"/>
+          <w:sz w:val="20"/>
+          <w:szCs w:val="20"/>
+          <w:lang w:val="en-US"/>
+        </w:rPr>
+      </w:pPr>
+      <w:proofErr w:type="gramStart"/>
+      <w:r>
+        <w:rPr>
+          <w:rFonts w:ascii="Consolas" w:hAnsi="Consolas" w:cs="Consolas"/>
+          <w:color w:val="000000"/>
+          <w:sz w:val="20"/>
+          <w:szCs w:val="20"/>
+          <w:lang w:val="en-US"/>
+        </w:rPr>
+        <w:t>x</w:t>
+      </w:r>
+      <w:proofErr w:type="gramEnd"/>
+      <w:r>
+        <w:rPr>
+          <w:rFonts w:ascii="Consolas" w:hAnsi="Consolas" w:cs="Consolas"/>
+          <w:color w:val="000000"/>
+          <w:sz w:val="20"/>
+          <w:szCs w:val="20"/>
+          <w:lang w:val="en-US"/>
+        </w:rPr>
+        <w:t xml:space="preserve"> := 3;</w:t>
+      </w:r>
+      <w:r>
+        <w:rPr>
+          <w:rFonts w:ascii="Consolas" w:hAnsi="Consolas" w:cs="Consolas"/>
+          <w:color w:val="000000"/>
+          <w:sz w:val="20"/>
+          <w:szCs w:val="20"/>
+          <w:lang w:val="en-US"/>
+        </w:rPr>
+        <w:tab/>
+      </w:r>
+      <w:r>
+        <w:rPr>
+          <w:rFonts w:ascii="Consolas" w:hAnsi="Consolas" w:cs="Consolas"/>
+          <w:color w:val="000000"/>
+          <w:sz w:val="20"/>
+          <w:szCs w:val="20"/>
+          <w:lang w:val="en-US"/>
+        </w:rPr>
+        <w:tab/>
+      </w:r>
+      <w:r>
+        <w:rPr>
+          <w:rFonts w:ascii="Consolas" w:hAnsi="Consolas" w:cs="Consolas"/>
+          <w:color w:val="000000"/>
+          <w:sz w:val="20"/>
+          <w:szCs w:val="20"/>
+          <w:lang w:val="en-US"/>
+        </w:rPr>
+        <w:tab/>
+      </w:r>
+      <w:r>
+        <w:rPr>
+          <w:rFonts w:ascii="Consolas" w:hAnsi="Consolas" w:cs="Consolas"/>
+          <w:color w:val="000000"/>
+          <w:sz w:val="20"/>
+          <w:szCs w:val="20"/>
+          <w:lang w:val="en-US"/>
+        </w:rPr>
+        <w:tab/>
+      </w:r>
+      <w:r>
+        <w:rPr>
+          <w:rFonts w:ascii="Consolas" w:hAnsi="Consolas" w:cs="Consolas"/>
+          <w:color w:val="000000"/>
+          <w:sz w:val="20"/>
+          <w:szCs w:val="20"/>
+          <w:lang w:val="en-US"/>
+        </w:rPr>
+        <w:tab/>
+        <w:t>(*label 1 x in {0}, y in {0}, A in {0}*)</w:t>
+      </w:r>
+    </w:p>
+    <w:p>
+      <w:pPr>
+        <w:autoSpaceDE w:val="0"/>
+        <w:autoSpaceDN w:val="0"/>
+        <w:adjustRightInd w:val="0"/>
+        <w:spacing w:after="0" w:line="240" w:lineRule="auto"/>
+        <w:rPr>
+          <w:rFonts w:ascii="Consolas" w:hAnsi="Consolas" w:cs="Consolas"/>
+          <w:color w:val="000000"/>
+          <w:sz w:val="20"/>
+          <w:szCs w:val="20"/>
+          <w:lang w:val="en-US"/>
+        </w:rPr>
+      </w:pPr>
+      <w:proofErr w:type="gramStart"/>
+      <w:r>
+        <w:rPr>
+          <w:rFonts w:ascii="Consolas" w:hAnsi="Consolas" w:cs="Consolas"/>
+          <w:color w:val="000000"/>
+          <w:sz w:val="20"/>
+          <w:szCs w:val="20"/>
+          <w:lang w:val="en-US"/>
+        </w:rPr>
+        <w:t>y</w:t>
+      </w:r>
+      <w:proofErr w:type="gramEnd"/>
+      <w:r>
+        <w:rPr>
+          <w:rFonts w:ascii="Consolas" w:hAnsi="Consolas" w:cs="Consolas"/>
+          <w:color w:val="000000"/>
+          <w:sz w:val="20"/>
+          <w:szCs w:val="20"/>
+          <w:lang w:val="en-US"/>
+        </w:rPr>
+        <w:t xml:space="preserve"> := 2;</w:t>
+      </w:r>
+      <w:r>
+        <w:rPr>
+          <w:rFonts w:ascii="Consolas" w:hAnsi="Consolas" w:cs="Consolas"/>
+          <w:color w:val="000000"/>
+          <w:sz w:val="20"/>
+          <w:szCs w:val="20"/>
+          <w:lang w:val="en-US"/>
+        </w:rPr>
+        <w:tab/>
+      </w:r>
+      <w:r>
+        <w:rPr>
+          <w:rFonts w:ascii="Consolas" w:hAnsi="Consolas" w:cs="Consolas"/>
+          <w:color w:val="000000"/>
+          <w:sz w:val="20"/>
+          <w:szCs w:val="20"/>
+          <w:lang w:val="en-US"/>
+        </w:rPr>
+        <w:tab/>
+      </w:r>
+      <w:r>
+        <w:rPr>
+          <w:rFonts w:ascii="Consolas" w:hAnsi="Consolas" w:cs="Consolas"/>
+          <w:color w:val="000000"/>
+          <w:sz w:val="20"/>
+          <w:szCs w:val="20"/>
+          <w:lang w:val="en-US"/>
+        </w:rPr>
+        <w:tab/>
+      </w:r>
+      <w:r>
+        <w:rPr>
+          <w:rFonts w:ascii="Consolas" w:hAnsi="Consolas" w:cs="Consolas"/>
+          <w:color w:val="000000"/>
+          <w:sz w:val="20"/>
+          <w:szCs w:val="20"/>
+          <w:lang w:val="en-US"/>
+        </w:rPr>
+        <w:tab/>
+      </w:r>
+      <w:r>
+        <w:rPr>
+          <w:rFonts w:ascii="Consolas" w:hAnsi="Consolas" w:cs="Consolas"/>
+          <w:color w:val="000000"/>
+          <w:sz w:val="20"/>
+          <w:szCs w:val="20"/>
+          <w:lang w:val="en-US"/>
+        </w:rPr>
+        <w:tab/>
+        <w:t>(*label 2 x in {+}, y in {0}, A in {0}*)</w:t>
+      </w:r>
+    </w:p>
+    <w:p>
+      <w:pPr>
+        <w:autoSpaceDE w:val="0"/>
+        <w:autoSpaceDN w:val="0"/>
+        <w:adjustRightInd w:val="0"/>
+        <w:spacing w:after="0" w:line="240" w:lineRule="auto"/>
+        <w:rPr>
+          <w:rFonts w:ascii="Consolas" w:hAnsi="Consolas" w:cs="Consolas"/>
+          <w:color w:val="000000"/>
+          <w:sz w:val="20"/>
+          <w:szCs w:val="20"/>
+          <w:lang w:val="en-US"/>
+        </w:rPr>
+      </w:pPr>
+      <w:proofErr w:type="gramStart"/>
+      <w:r>
+        <w:rPr>
+          <w:rFonts w:ascii="Consolas" w:hAnsi="Consolas" w:cs="Consolas"/>
+          <w:color w:val="000000"/>
+          <w:sz w:val="20"/>
+          <w:szCs w:val="20"/>
+          <w:lang w:val="en-US"/>
+        </w:rPr>
+        <w:t>while</w:t>
+      </w:r>
+      <w:proofErr w:type="gramEnd"/>
+      <w:r>
+        <w:rPr>
+          <w:rFonts w:ascii="Consolas" w:hAnsi="Consolas" w:cs="Consolas"/>
+          <w:color w:val="000000"/>
+          <w:sz w:val="20"/>
+          <w:szCs w:val="20"/>
+          <w:lang w:val="en-US"/>
+        </w:rPr>
+        <w:t xml:space="preserve"> x &gt; 0 do</w:t>
+      </w:r>
+      <w:r>
+        <w:rPr>
+          <w:rFonts w:ascii="Consolas" w:hAnsi="Consolas" w:cs="Consolas"/>
+          <w:color w:val="000000"/>
+          <w:sz w:val="20"/>
+          <w:szCs w:val="20"/>
+          <w:lang w:val="en-US"/>
+        </w:rPr>
+        <w:tab/>
+      </w:r>
+      <w:r>
+        <w:rPr>
+          <w:rFonts w:ascii="Consolas" w:hAnsi="Consolas" w:cs="Consolas"/>
+          <w:color w:val="000000"/>
+          <w:sz w:val="20"/>
+          <w:szCs w:val="20"/>
+          <w:lang w:val="en-US"/>
+        </w:rPr>
+        <w:tab/>
+      </w:r>
+      <w:r>
+        <w:rPr>
+          <w:rFonts w:ascii="Consolas" w:hAnsi="Consolas" w:cs="Consolas"/>
+          <w:color w:val="000000"/>
+          <w:sz w:val="20"/>
+          <w:szCs w:val="20"/>
+          <w:lang w:val="en-US"/>
+        </w:rPr>
+        <w:tab/>
+      </w:r>
+      <w:r>
+        <w:rPr>
+          <w:rFonts w:ascii="Consolas" w:hAnsi="Consolas" w:cs="Consolas"/>
+          <w:color w:val="000000"/>
+          <w:sz w:val="20"/>
+          <w:szCs w:val="20"/>
+          <w:lang w:val="en-US"/>
+        </w:rPr>
+        <w:t>(*label 3 x in {0,+}, y in {-,0,+}, A in {0,+}*)</w:t>
+      </w:r>
+    </w:p>
+    <w:p>
+      <w:pPr>
+        <w:autoSpaceDE w:val="0"/>
+        <w:autoSpaceDN w:val="0"/>
+        <w:adjustRightInd w:val="0"/>
+        <w:spacing w:after="0" w:line="240" w:lineRule="auto"/>
+        <w:rPr>
+          <w:rFonts w:ascii="Consolas" w:hAnsi="Consolas" w:cs="Consolas"/>
+          <w:color w:val="000000"/>
+          <w:sz w:val="20"/>
+          <w:szCs w:val="20"/>
+          <w:lang w:val="en-US"/>
+        </w:rPr>
+      </w:pPr>
+      <w:r>
+        <w:rPr>
+          <w:rFonts w:ascii="Consolas" w:hAnsi="Consolas" w:cs="Consolas"/>
+          <w:color w:val="000000"/>
+          <w:sz w:val="20"/>
+          <w:szCs w:val="20"/>
+          <w:lang w:val="en-US"/>
+        </w:rPr>
+        <w:tab/>
+      </w:r>
+      <w:proofErr w:type="gramStart"/>
+      <w:r>
+        <w:rPr>
+          <w:rFonts w:ascii="Consolas" w:hAnsi="Consolas" w:cs="Consolas"/>
+          <w:color w:val="000000"/>
+          <w:sz w:val="20"/>
+          <w:szCs w:val="20"/>
+          <w:lang w:val="en-US"/>
+        </w:rPr>
+        <w:t>y</w:t>
+      </w:r>
+      <w:proofErr w:type="gramEnd"/>
+      <w:r>
+        <w:rPr>
+          <w:rFonts w:ascii="Consolas" w:hAnsi="Consolas" w:cs="Consolas"/>
+          <w:color w:val="000000"/>
+          <w:sz w:val="20"/>
+          <w:szCs w:val="20"/>
+          <w:lang w:val="en-US"/>
+        </w:rPr>
+        <w:t xml:space="preserve"> := y - 1;</w:t>
+      </w:r>
+      <w:r>
+        <w:rPr>
+          <w:rFonts w:ascii="Consolas" w:hAnsi="Consolas" w:cs="Consolas"/>
+          <w:color w:val="000000"/>
+          <w:sz w:val="20"/>
+          <w:szCs w:val="20"/>
+          <w:lang w:val="en-US"/>
+        </w:rPr>
+        <w:tab/>
+      </w:r>
+      <w:r>
+        <w:rPr>
+          <w:rFonts w:ascii="Consolas" w:hAnsi="Consolas" w:cs="Consolas"/>
+          <w:color w:val="000000"/>
+          <w:sz w:val="20"/>
+          <w:szCs w:val="20"/>
+          <w:lang w:val="en-US"/>
+        </w:rPr>
+        <w:tab/>
+      </w:r>
+      <w:r>
+        <w:rPr>
+          <w:rFonts w:ascii="Consolas" w:hAnsi="Consolas" w:cs="Consolas"/>
+          <w:color w:val="000000"/>
+          <w:sz w:val="20"/>
+          <w:szCs w:val="20"/>
+          <w:lang w:val="en-US"/>
+        </w:rPr>
+        <w:tab/>
+        <w:t>(*label 4 x in {+}, y in {-,0,+}, A in {0,+}*)</w:t>
+      </w:r>
+    </w:p>
+    <w:p>
+      <w:pPr>
+        <w:autoSpaceDE w:val="0"/>
+        <w:autoSpaceDN w:val="0"/>
+        <w:adjustRightInd w:val="0"/>
+        <w:spacing w:after="0" w:line="240" w:lineRule="auto"/>
+        <w:rPr>
+          <w:rFonts w:ascii="Consolas" w:hAnsi="Consolas" w:cs="Consolas"/>
+          <w:color w:val="000000"/>
+          <w:sz w:val="20"/>
+          <w:szCs w:val="20"/>
+          <w:lang w:val="en-US"/>
+        </w:rPr>
+      </w:pPr>
+      <w:r>
+        <w:rPr>
+          <w:rFonts w:ascii="Consolas" w:hAnsi="Consolas" w:cs="Consolas"/>
+          <w:color w:val="000000"/>
+          <w:sz w:val="20"/>
+          <w:szCs w:val="20"/>
+          <w:lang w:val="en-US"/>
+        </w:rPr>
+        <w:tab/>
+      </w:r>
+      <w:proofErr w:type="gramStart"/>
+      <w:r>
+        <w:rPr>
+          <w:rFonts w:ascii="Consolas" w:hAnsi="Consolas" w:cs="Consolas"/>
+          <w:color w:val="000000"/>
+          <w:sz w:val="20"/>
+          <w:szCs w:val="20"/>
+          <w:lang w:val="en-US"/>
+        </w:rPr>
+        <w:t>x</w:t>
+      </w:r>
+      <w:proofErr w:type="gramEnd"/>
+      <w:r>
+        <w:rPr>
+          <w:rFonts w:ascii="Consolas" w:hAnsi="Consolas" w:cs="Consolas"/>
+          <w:color w:val="000000"/>
+          <w:sz w:val="20"/>
+          <w:szCs w:val="20"/>
+          <w:lang w:val="en-US"/>
+        </w:rPr>
+        <w:t xml:space="preserve"> := x - 1;</w:t>
+      </w:r>
+      <w:r>
+        <w:rPr>
+          <w:rFonts w:ascii="Consolas" w:hAnsi="Consolas" w:cs="Consolas"/>
+          <w:color w:val="000000"/>
+          <w:sz w:val="20"/>
+          <w:szCs w:val="20"/>
+          <w:lang w:val="en-US"/>
+        </w:rPr>
+        <w:tab/>
+      </w:r>
+      <w:r>
+        <w:rPr>
+          <w:rFonts w:ascii="Consolas" w:hAnsi="Consolas" w:cs="Consolas"/>
+          <w:color w:val="000000"/>
+          <w:sz w:val="20"/>
+          <w:szCs w:val="20"/>
+          <w:lang w:val="en-US"/>
+        </w:rPr>
+        <w:tab/>
+      </w:r>
+      <w:r>
+        <w:rPr>
+          <w:rFonts w:ascii="Consolas" w:hAnsi="Consolas" w:cs="Consolas"/>
+          <w:color w:val="000000"/>
+          <w:sz w:val="20"/>
+          <w:szCs w:val="20"/>
+          <w:lang w:val="en-US"/>
+        </w:rPr>
+        <w:tab/>
+        <w:t>(*label 5 x in {+}, y in {-,0,+}, A in {0,+}*)</w:t>
+      </w:r>
+    </w:p>
+    <w:p>
+      <w:pPr>
+        <w:autoSpaceDE w:val="0"/>
+        <w:autoSpaceDN w:val="0"/>
+        <w:adjustRightInd w:val="0"/>
+        <w:spacing w:after="0" w:line="240" w:lineRule="auto"/>
+        <w:rPr>
+          <w:rFonts w:ascii="Consolas" w:hAnsi="Consolas" w:cs="Consolas"/>
+          <w:color w:val="000000"/>
+          <w:sz w:val="20"/>
+          <w:szCs w:val="20"/>
+          <w:lang w:val="en-US"/>
+        </w:rPr>
+      </w:pPr>
+      <w:r>
+        <w:rPr>
+          <w:rFonts w:ascii="Consolas" w:hAnsi="Consolas" w:cs="Consolas"/>
+          <w:color w:val="000000"/>
+          <w:sz w:val="20"/>
+          <w:szCs w:val="20"/>
+          <w:lang w:val="en-US"/>
+        </w:rPr>
+        <w:tab/>
+        <w:t>A[y</w:t>
+      </w:r>
+      <w:proofErr w:type="gramStart"/>
+      <w:r>
+        <w:rPr>
+          <w:rFonts w:ascii="Consolas" w:hAnsi="Consolas" w:cs="Consolas"/>
+          <w:color w:val="000000"/>
+          <w:sz w:val="20"/>
+          <w:szCs w:val="20"/>
+          <w:lang w:val="en-US"/>
+        </w:rPr>
+        <w:t>] :</w:t>
+      </w:r>
+      <w:proofErr w:type="gramEnd"/>
+      <w:r>
+        <w:rPr>
+          <w:rFonts w:ascii="Consolas" w:hAnsi="Consolas" w:cs="Consolas"/>
+          <w:color w:val="000000"/>
+          <w:sz w:val="20"/>
+          <w:szCs w:val="20"/>
+          <w:lang w:val="en-US"/>
+        </w:rPr>
+        <w:t>= x;</w:t>
+      </w:r>
+      <w:r>
+        <w:rPr>
+          <w:rFonts w:ascii="Consolas" w:hAnsi="Consolas" w:cs="Consolas"/>
+          <w:color w:val="000000"/>
+          <w:sz w:val="20"/>
+          <w:szCs w:val="20"/>
+          <w:lang w:val="en-US"/>
+        </w:rPr>
+        <w:tab/>
+      </w:r>
+      <w:r>
+        <w:rPr>
+          <w:rFonts w:ascii="Consolas" w:hAnsi="Consolas" w:cs="Consolas"/>
+          <w:color w:val="000000"/>
+          <w:sz w:val="20"/>
+          <w:szCs w:val="20"/>
+          <w:lang w:val="en-US"/>
+        </w:rPr>
+        <w:tab/>
+      </w:r>
+      <w:r>
+        <w:rPr>
+          <w:rFonts w:ascii="Consolas" w:hAnsi="Consolas" w:cs="Consolas"/>
+          <w:color w:val="000000"/>
+          <w:sz w:val="20"/>
+          <w:szCs w:val="20"/>
+          <w:lang w:val="en-US"/>
+        </w:rPr>
+        <w:tab/>
+        <w:t>(*label 6 x in {0,+}, y in {-,0,+}, A in {0,+}*)</w:t>
+      </w:r>
+    </w:p>
+    <w:p>
+      <w:pPr>
+        <w:autoSpaceDE w:val="0"/>
+        <w:autoSpaceDN w:val="0"/>
+        <w:adjustRightInd w:val="0"/>
+        <w:spacing w:after="0" w:line="240" w:lineRule="auto"/>
+        <w:rPr>
+          <w:rFonts w:ascii="Consolas" w:hAnsi="Consolas" w:cs="Consolas"/>
+          <w:color w:val="000000"/>
+          <w:sz w:val="20"/>
+          <w:szCs w:val="20"/>
+          <w:lang w:val="en-US"/>
+        </w:rPr>
+      </w:pPr>
+      <w:r>
+        <w:rPr>
+          <w:rFonts w:ascii="Consolas" w:hAnsi="Consolas" w:cs="Consolas"/>
+          <w:color w:val="000000"/>
+          <w:sz w:val="20"/>
+          <w:szCs w:val="20"/>
+          <w:lang w:val="en-US"/>
+        </w:rPr>
+        <w:tab/>
+        <w:t>A[x</w:t>
+      </w:r>
+      <w:proofErr w:type="gramStart"/>
+      <w:r>
+        <w:rPr>
+          <w:rFonts w:ascii="Consolas" w:hAnsi="Consolas" w:cs="Consolas"/>
+          <w:color w:val="000000"/>
+          <w:sz w:val="20"/>
+          <w:szCs w:val="20"/>
+          <w:lang w:val="en-US"/>
+        </w:rPr>
+        <w:t>] :</w:t>
+      </w:r>
+      <w:proofErr w:type="gramEnd"/>
+      <w:r>
+        <w:rPr>
+          <w:rFonts w:ascii="Consolas" w:hAnsi="Consolas" w:cs="Consolas"/>
+          <w:color w:val="000000"/>
+          <w:sz w:val="20"/>
+          <w:szCs w:val="20"/>
+          <w:lang w:val="en-US"/>
+        </w:rPr>
+        <w:t>= x + 2;</w:t>
+      </w:r>
+      <w:r>
+        <w:rPr>
+          <w:rFonts w:ascii="Consolas" w:hAnsi="Consolas" w:cs="Consolas"/>
+          <w:color w:val="000000"/>
+          <w:sz w:val="20"/>
+          <w:szCs w:val="20"/>
+          <w:lang w:val="en-US"/>
+        </w:rPr>
+        <w:tab/>
+      </w:r>
+      <w:r>
+        <w:rPr>
+          <w:rFonts w:ascii="Consolas" w:hAnsi="Consolas" w:cs="Consolas"/>
+          <w:color w:val="000000"/>
+          <w:sz w:val="20"/>
+          <w:szCs w:val="20"/>
+          <w:lang w:val="en-US"/>
+        </w:rPr>
+        <w:tab/>
+      </w:r>
+      <w:r>
+        <w:rPr>
+          <w:rFonts w:ascii="Consolas" w:hAnsi="Consolas" w:cs="Consolas"/>
+          <w:color w:val="000000"/>
+          <w:sz w:val="20"/>
+          <w:szCs w:val="20"/>
+          <w:lang w:val="en-US"/>
+        </w:rPr>
+        <w:t>(*label 7 x in {0,+}, y in {-,0,+}, A in {0,+}*)</w:t>
+      </w:r>
+    </w:p>
+    <w:p>
+      <w:pPr>
+        <w:autoSpaceDE w:val="0"/>
+        <w:autoSpaceDN w:val="0"/>
+        <w:adjustRightInd w:val="0"/>
+        <w:spacing w:after="0" w:line="240" w:lineRule="auto"/>
+        <w:rPr>
+          <w:rFonts w:ascii="Consolas" w:hAnsi="Consolas" w:cs="Consolas"/>
+          <w:color w:val="000000"/>
+          <w:sz w:val="20"/>
+          <w:szCs w:val="20"/>
+          <w:lang w:val="en-US"/>
+        </w:rPr>
+      </w:pPr>
+      <w:r>
+        <w:rPr>
+          <w:rFonts w:ascii="Consolas" w:hAnsi="Consolas" w:cs="Consolas"/>
+          <w:color w:val="000000"/>
+          <w:sz w:val="20"/>
+          <w:szCs w:val="20"/>
+          <w:lang w:val="en-US"/>
+        </w:rPr>
+        <w:tab/>
+      </w:r>
+      <w:proofErr w:type="gramStart"/>
+      <w:r>
+        <w:rPr>
+          <w:rFonts w:ascii="Consolas" w:hAnsi="Consolas" w:cs="Consolas"/>
+          <w:color w:val="000000"/>
+          <w:sz w:val="20"/>
+          <w:szCs w:val="20"/>
+          <w:lang w:val="en-US"/>
+        </w:rPr>
+        <w:t>A[</w:t>
+      </w:r>
+      <w:proofErr w:type="gramEnd"/>
+      <w:r>
+        <w:rPr>
+          <w:rFonts w:ascii="Consolas" w:hAnsi="Consolas" w:cs="Consolas"/>
+          <w:color w:val="000000"/>
+          <w:sz w:val="20"/>
+          <w:szCs w:val="20"/>
+          <w:lang w:val="en-US"/>
+        </w:rPr>
+        <w:t>5-x] := 2;</w:t>
+      </w:r>
+      <w:r>
+        <w:rPr>
+          <w:rFonts w:ascii="Consolas" w:hAnsi="Consolas" w:cs="Consolas"/>
+          <w:color w:val="000000"/>
+          <w:sz w:val="20"/>
+          <w:szCs w:val="20"/>
+          <w:lang w:val="en-US"/>
+        </w:rPr>
+        <w:tab/>
+      </w:r>
+      <w:r>
+        <w:rPr>
+          <w:rFonts w:ascii="Consolas" w:hAnsi="Consolas" w:cs="Consolas"/>
+          <w:color w:val="000000"/>
+          <w:sz w:val="20"/>
+          <w:szCs w:val="20"/>
+          <w:lang w:val="en-US"/>
+        </w:rPr>
+        <w:tab/>
+      </w:r>
+      <w:r>
+        <w:rPr>
+          <w:rFonts w:ascii="Consolas" w:hAnsi="Consolas" w:cs="Consolas"/>
+          <w:color w:val="000000"/>
+          <w:sz w:val="20"/>
+          <w:szCs w:val="20"/>
+          <w:lang w:val="en-US"/>
+        </w:rPr>
+        <w:tab/>
+        <w:t>(*label 8 x in {0,+}, y in {-,0,+}, A in {0,+}*)</w:t>
+      </w:r>
+    </w:p>
+    <w:p>
+      <w:pPr>
+        <w:autoSpaceDE w:val="0"/>
+        <w:autoSpaceDN w:val="0"/>
+        <w:adjustRightInd w:val="0"/>
+        <w:spacing w:after="0" w:line="240" w:lineRule="auto"/>
+        <w:rPr>
+          <w:rFonts w:ascii="Consolas" w:hAnsi="Consolas" w:cs="Consolas"/>
+          <w:color w:val="000000"/>
+          <w:sz w:val="20"/>
+          <w:szCs w:val="20"/>
+          <w:lang w:val="en-US"/>
+        </w:rPr>
+      </w:pPr>
+      <w:proofErr w:type="spellStart"/>
+      <w:proofErr w:type="gramStart"/>
+      <w:r>
+        <w:rPr>
+          <w:rFonts w:ascii="Consolas" w:hAnsi="Consolas" w:cs="Consolas"/>
+          <w:color w:val="000000"/>
+          <w:sz w:val="20"/>
+          <w:szCs w:val="20"/>
+          <w:lang w:val="en-US"/>
+        </w:rPr>
+        <w:t>od</w:t>
+      </w:r>
+      <w:proofErr w:type="spellEnd"/>
+      <w:proofErr w:type="gramEnd"/>
+    </w:p>
+    <w:p>
+      <w:pPr>
+        <w:autoSpaceDE w:val="0"/>
+        <w:autoSpaceDN w:val="0"/>
+        <w:adjustRightInd w:val="0"/>
+        <w:spacing w:after="0" w:line="240" w:lineRule="auto"/>
+        <w:rPr>
+          <w:rFonts w:ascii="Consolas" w:hAnsi="Consolas" w:cs="Consolas"/>
+          <w:color w:val="000000"/>
+          <w:sz w:val="20"/>
+          <w:szCs w:val="20"/>
+          <w:lang w:val="en-US"/>
+        </w:rPr>
+      </w:pPr>
+      <w:proofErr w:type="gramStart"/>
+      <w:r>
+        <w:rPr>
+          <w:rFonts w:ascii="Consolas" w:hAnsi="Consolas" w:cs="Consolas"/>
+          <w:color w:val="000000"/>
+          <w:sz w:val="20"/>
+          <w:szCs w:val="20"/>
+          <w:lang w:val="en-US"/>
+        </w:rPr>
+        <w:t>skip</w:t>
+      </w:r>
+      <w:proofErr w:type="gramEnd"/>
+      <w:r>
+        <w:rPr>
+          <w:rFonts w:ascii="Consolas" w:hAnsi="Consolas" w:cs="Consolas"/>
+          <w:color w:val="000000"/>
+          <w:sz w:val="20"/>
+          <w:szCs w:val="20"/>
+          <w:lang w:val="en-US"/>
+        </w:rPr>
+        <w:t>;</w:t>
+      </w:r>
+      <w:r>
+        <w:rPr>
+          <w:rFonts w:ascii="Consolas" w:hAnsi="Consolas" w:cs="Consolas"/>
+          <w:color w:val="000000"/>
+          <w:sz w:val="20"/>
+          <w:szCs w:val="20"/>
+          <w:lang w:val="en-US"/>
+        </w:rPr>
+        <w:tab/>
+      </w:r>
+      <w:r>
+        <w:rPr>
+          <w:rFonts w:ascii="Consolas" w:hAnsi="Consolas" w:cs="Consolas"/>
+          <w:color w:val="000000"/>
+          <w:sz w:val="20"/>
+          <w:szCs w:val="20"/>
+          <w:lang w:val="en-US"/>
+        </w:rPr>
+        <w:tab/>
+      </w:r>
+      <w:r>
+        <w:rPr>
+          <w:rFonts w:ascii="Consolas" w:hAnsi="Consolas" w:cs="Consolas"/>
+          <w:color w:val="000000"/>
+          <w:sz w:val="20"/>
+          <w:szCs w:val="20"/>
+          <w:lang w:val="en-US"/>
+        </w:rPr>
+        <w:tab/>
+      </w:r>
+      <w:r>
+        <w:rPr>
+          <w:rFonts w:ascii="Consolas" w:hAnsi="Consolas" w:cs="Consolas"/>
+          <w:color w:val="000000"/>
+          <w:sz w:val="20"/>
+          <w:szCs w:val="20"/>
+          <w:lang w:val="en-US"/>
+        </w:rPr>
+        <w:tab/>
+      </w:r>
+      <w:r>
+        <w:rPr>
+          <w:rFonts w:ascii="Consolas" w:hAnsi="Consolas" w:cs="Consolas"/>
+          <w:color w:val="000000"/>
+          <w:sz w:val="20"/>
+          <w:szCs w:val="20"/>
+          <w:lang w:val="en-US"/>
+        </w:rPr>
+        <w:tab/>
+        <w:t>(*label 9 x in {0}, y in {-,0,+}, A in {0,+}*)</w:t>
+      </w:r>
+    </w:p>
+    <w:p>
+      <w:pPr>
+        <w:autoSpaceDE w:val="0"/>
+        <w:autoSpaceDN w:val="0"/>
+        <w:adjustRightInd w:val="0"/>
+        <w:spacing w:after="0" w:line="240" w:lineRule="auto"/>
+        <w:rPr>
+          <w:rFonts w:ascii="Consolas" w:hAnsi="Consolas" w:cs="Consolas"/>
+          <w:color w:val="000000"/>
+          <w:sz w:val="20"/>
+          <w:szCs w:val="20"/>
+          <w:lang w:val="en-US"/>
+        </w:rPr>
+      </w:pPr>
+      <w:proofErr w:type="gramStart"/>
+      <w:r>
+        <w:rPr>
+          <w:rFonts w:ascii="Consolas" w:hAnsi="Consolas" w:cs="Consolas"/>
+          <w:color w:val="000000"/>
+          <w:sz w:val="20"/>
+          <w:szCs w:val="20"/>
+          <w:lang w:val="en-US"/>
+        </w:rPr>
+        <w:t>end</w:t>
+      </w:r>
+      <w:proofErr w:type="gramEnd"/>
+    </w:p>
+    <w:p>
+      <w:pPr>
+        <w:autoSpaceDE w:val="0"/>
+        <w:autoSpaceDN w:val="0"/>
+        <w:adjustRightInd w:val="0"/>
+        <w:spacing w:after="0" w:line="240" w:lineRule="auto"/>
+        <w:rPr>
+          <w:rFonts w:ascii="Consolas" w:hAnsi="Consolas" w:cs="Consolas"/>
+          <w:color w:val="000000"/>
+          <w:sz w:val="20"/>
+          <w:szCs w:val="20"/>
+          <w:lang w:val="en-US"/>
+        </w:rPr>
+      </w:pPr>
+    </w:p>
+    <w:p>
+      <w:pPr>
+        <w:autoSpaceDE w:val="0"/>
+        <w:autoSpaceDN w:val="0"/>
+        <w:adjustRightInd w:val="0"/>
+        <w:spacing w:after="0" w:line="240" w:lineRule="auto"/>
+        <w:rPr>
+          <w:rFonts w:ascii="Consolas" w:hAnsi="Consolas" w:cs="Consolas"/>
+          <w:color w:val="000000"/>
+          <w:sz w:val="20"/>
+          <w:szCs w:val="20"/>
+          <w:lang w:val="en-US"/>
+        </w:rPr>
+      </w:pPr>
+      <w:r>
+        <w:rPr>
+          <w:rFonts w:ascii="Consolas" w:hAnsi="Consolas" w:cs="Consolas"/>
+          <w:color w:val="000000"/>
+          <w:sz w:val="20"/>
+          <w:szCs w:val="20"/>
+          <w:lang w:val="en-US"/>
+        </w:rPr>
+        <w:t>The detection of signs should return an error for labels 6 and 8.</w:t>
+      </w:r>
+    </w:p>
+    <w:p>
+      <w:pPr>
+        <w:autoSpaceDE w:val="0"/>
+        <w:autoSpaceDN w:val="0"/>
+        <w:adjustRightInd w:val="0"/>
+        <w:spacing w:after="0" w:line="240" w:lineRule="auto"/>
+        <w:rPr>
+          <w:rFonts w:ascii="Consolas" w:hAnsi="Consolas" w:cs="Consolas"/>
+          <w:color w:val="000000"/>
+          <w:sz w:val="20"/>
+          <w:szCs w:val="20"/>
+          <w:lang w:val="en-US"/>
+        </w:rPr>
+      </w:pPr>
+    </w:p>
+    <w:p>
+      <w:pPr>
+        <w:autoSpaceDE w:val="0"/>
+        <w:autoSpaceDN w:val="0"/>
+        <w:adjustRightInd w:val="0"/>
+        <w:spacing w:after="0" w:line="240" w:lineRule="auto"/>
+        <w:rPr>
+          <w:rFonts w:ascii="Consolas" w:hAnsi="Consolas" w:cs="Consolas"/>
+          <w:color w:val="000000"/>
+          <w:sz w:val="20"/>
+          <w:szCs w:val="20"/>
+          <w:lang w:val="en-US"/>
+        </w:rPr>
+      </w:pPr>
+    </w:p>
+    <w:p>
+      <w:pPr>
+        <w:autoSpaceDE w:val="0"/>
+        <w:autoSpaceDN w:val="0"/>
+        <w:adjustRightInd w:val="0"/>
+        <w:spacing w:after="0" w:line="240" w:lineRule="auto"/>
+        <w:rPr>
+          <w:rFonts w:ascii="Consolas" w:hAnsi="Consolas" w:cs="Consolas"/>
+          <w:color w:val="000000"/>
+          <w:sz w:val="20"/>
+          <w:szCs w:val="20"/>
+          <w:lang w:val="en-US"/>
+        </w:rPr>
+      </w:pPr>
+      <w:r>
+        <w:rPr>
+          <w:rFonts w:ascii="Consolas" w:hAnsi="Consolas" w:cs="Consolas"/>
+          <w:color w:val="000000"/>
+          <w:sz w:val="20"/>
+          <w:szCs w:val="20"/>
+          <w:lang w:val="en-US"/>
+        </w:rPr>
+        <w:t>Our:</w:t>
+      </w:r>
+    </w:p>
+    <w:p>
+      <w:pPr>
+        <w:autoSpaceDE w:val="0"/>
+        <w:autoSpaceDN w:val="0"/>
+        <w:adjustRightInd w:val="0"/>
+        <w:spacing w:after="0" w:line="240" w:lineRule="auto"/>
+        <w:rPr>
+          <w:rFonts w:ascii="Consolas" w:hAnsi="Consolas" w:cs="Consolas"/>
+          <w:color w:val="000000"/>
+          <w:sz w:val="20"/>
+          <w:szCs w:val="20"/>
+          <w:lang w:val="en-US"/>
+        </w:rPr>
+      </w:pPr>
+    </w:p>
+    <w:p>
+      <w:pPr>
+        <w:autoSpaceDE w:val="0"/>
+        <w:autoSpaceDN w:val="0"/>
+        <w:adjustRightInd w:val="0"/>
+        <w:spacing w:after="0" w:line="240" w:lineRule="auto"/>
+        <w:rPr>
+          <w:rFonts w:ascii="Consolas" w:hAnsi="Consolas" w:cs="Consolas"/>
+          <w:sz w:val="20"/>
+          <w:szCs w:val="20"/>
+          <w:lang w:val="en-US"/>
+        </w:rPr>
+      </w:pPr>
+      <w:r>
+        <w:rPr>
+          <w:rFonts w:ascii="Consolas" w:hAnsi="Consolas" w:cs="Consolas"/>
+          <w:color w:val="000000"/>
+          <w:sz w:val="20"/>
+          <w:szCs w:val="20"/>
+          <w:lang w:val="en-US"/>
+        </w:rPr>
+        <w:t xml:space="preserve">Program graph: </w:t>
+      </w:r>
+    </w:p>
+    <w:p>
+      <w:pPr>
+        <w:autoSpaceDE w:val="0"/>
+        <w:autoSpaceDN w:val="0"/>
+        <w:adjustRightInd w:val="0"/>
+        <w:spacing w:after="0" w:line="240" w:lineRule="auto"/>
+        <w:rPr>
+          <w:rFonts w:ascii="Consolas" w:hAnsi="Consolas" w:cs="Consolas"/>
+          <w:sz w:val="20"/>
+          <w:szCs w:val="20"/>
+          <w:lang w:val="en-US"/>
+        </w:rPr>
+      </w:pPr>
+      <w:r>
+        <w:rPr>
+          <w:rFonts w:ascii="Consolas" w:hAnsi="Consolas" w:cs="Consolas"/>
+          <w:color w:val="000000"/>
+          <w:sz w:val="20"/>
+          <w:szCs w:val="20"/>
+          <w:lang w:val="en-US"/>
+        </w:rPr>
+        <w:t>(1,x := 3;,2), (2,y := 2;,3), (3,x&gt;0,4), (4,y := y-1;,5), (5,x := x-1;,6), (6,A[y] := x;,7), (7,A[x] := x+2;,8), (8,A[5-x] := 2;,3), (3,!x&gt;0,9), (9,skip;,10)</w:t>
+      </w:r>
+    </w:p>
+    <w:p>
+      <w:pPr>
+        <w:autoSpaceDE w:val="0"/>
+        <w:autoSpaceDN w:val="0"/>
+        <w:adjustRightInd w:val="0"/>
+        <w:spacing w:after="0" w:line="240" w:lineRule="auto"/>
+        <w:rPr>
+          <w:rFonts w:ascii="Consolas" w:hAnsi="Consolas" w:cs="Consolas"/>
+          <w:color w:val="000000"/>
+          <w:sz w:val="20"/>
+          <w:szCs w:val="20"/>
+          <w:lang w:val="en-US"/>
+        </w:rPr>
+      </w:pPr>
+    </w:p>
+    <w:p>
+      <w:pPr>
+        <w:autoSpaceDE w:val="0"/>
+        <w:autoSpaceDN w:val="0"/>
+        <w:adjustRightInd w:val="0"/>
+        <w:spacing w:after="0" w:line="240" w:lineRule="auto"/>
+        <w:rPr>
+          <w:rFonts w:ascii="Consolas" w:hAnsi="Consolas" w:cs="Consolas"/>
+          <w:sz w:val="20"/>
+          <w:szCs w:val="20"/>
+          <w:lang w:val="en-US"/>
+        </w:rPr>
+      </w:pPr>
+      <w:r>
+        <w:rPr>
+          <w:rFonts w:ascii="Consolas" w:hAnsi="Consolas" w:cs="Consolas"/>
+          <w:color w:val="000000"/>
+          <w:sz w:val="20"/>
+          <w:szCs w:val="20"/>
+          <w:lang w:val="en-US"/>
+        </w:rPr>
+        <w:t>Detection of signs solutions table 24:</w:t>
+      </w:r>
+    </w:p>
+    <w:p>
+      <w:pPr>
+        <w:autoSpaceDE w:val="0"/>
+        <w:autoSpaceDN w:val="0"/>
+        <w:adjustRightInd w:val="0"/>
+        <w:spacing w:after="0" w:line="240" w:lineRule="auto"/>
+        <w:rPr>
+          <w:rFonts w:ascii="Consolas" w:hAnsi="Consolas" w:cs="Consolas"/>
+          <w:sz w:val="20"/>
+          <w:szCs w:val="20"/>
+          <w:lang w:val="en-US"/>
+        </w:rPr>
+      </w:pPr>
+      <w:r>
+        <w:rPr>
+          <w:rFonts w:ascii="Consolas" w:hAnsi="Consolas" w:cs="Consolas"/>
+          <w:color w:val="000000"/>
+          <w:sz w:val="20"/>
+          <w:szCs w:val="20"/>
+          <w:lang w:val="en-US"/>
+        </w:rPr>
+        <w:t>1: A</w:t>
+      </w:r>
+      <w:proofErr w:type="gramStart"/>
+      <w:r>
+        <w:rPr>
+          <w:rFonts w:ascii="Consolas" w:hAnsi="Consolas" w:cs="Consolas"/>
+          <w:color w:val="000000"/>
+          <w:sz w:val="20"/>
+          <w:szCs w:val="20"/>
+          <w:lang w:val="en-US"/>
+        </w:rPr>
+        <w:t>={</w:t>
+      </w:r>
+      <w:proofErr w:type="gramEnd"/>
+      <w:r>
+        <w:rPr>
+          <w:rFonts w:ascii="Consolas" w:hAnsi="Consolas" w:cs="Consolas"/>
+          <w:color w:val="000000"/>
+          <w:sz w:val="20"/>
+          <w:szCs w:val="20"/>
+          <w:lang w:val="en-US"/>
+        </w:rPr>
+        <w:t xml:space="preserve">0}            y={0}            x={0}            </w:t>
+      </w:r>
+    </w:p>
+    <w:p>
+      <w:pPr>
+        <w:autoSpaceDE w:val="0"/>
+        <w:autoSpaceDN w:val="0"/>
+        <w:adjustRightInd w:val="0"/>
+        <w:spacing w:after="0" w:line="240" w:lineRule="auto"/>
+        <w:rPr>
+          <w:rFonts w:ascii="Consolas" w:hAnsi="Consolas" w:cs="Consolas"/>
+          <w:sz w:val="20"/>
+          <w:szCs w:val="20"/>
+          <w:lang w:val="en-US"/>
+        </w:rPr>
+      </w:pPr>
+      <w:r>
+        <w:rPr>
+          <w:rFonts w:ascii="Consolas" w:hAnsi="Consolas" w:cs="Consolas"/>
+          <w:color w:val="000000"/>
+          <w:sz w:val="20"/>
+          <w:szCs w:val="20"/>
+          <w:lang w:val="en-US"/>
+        </w:rPr>
+        <w:t>2: A</w:t>
+      </w:r>
+      <w:proofErr w:type="gramStart"/>
+      <w:r>
+        <w:rPr>
+          <w:rFonts w:ascii="Consolas" w:hAnsi="Consolas" w:cs="Consolas"/>
+          <w:color w:val="000000"/>
+          <w:sz w:val="20"/>
+          <w:szCs w:val="20"/>
+          <w:lang w:val="en-US"/>
+        </w:rPr>
+        <w:t>={</w:t>
+      </w:r>
+      <w:proofErr w:type="gramEnd"/>
+      <w:r>
+        <w:rPr>
+          <w:rFonts w:ascii="Consolas" w:hAnsi="Consolas" w:cs="Consolas"/>
+          <w:color w:val="000000"/>
+          <w:sz w:val="20"/>
+          <w:szCs w:val="20"/>
+          <w:lang w:val="en-US"/>
+        </w:rPr>
+        <w:t xml:space="preserve">0}            y={0}            x={+}            </w:t>
+      </w:r>
+    </w:p>
+    <w:p>
+      <w:pPr>
+        <w:autoSpaceDE w:val="0"/>
+        <w:autoSpaceDN w:val="0"/>
+        <w:adjustRightInd w:val="0"/>
+        <w:spacing w:after="0" w:line="240" w:lineRule="auto"/>
+        <w:rPr>
+          <w:rFonts w:ascii="Consolas" w:hAnsi="Consolas" w:cs="Consolas"/>
+          <w:sz w:val="20"/>
+          <w:szCs w:val="20"/>
+          <w:lang w:val="en-US"/>
+        </w:rPr>
+      </w:pPr>
+      <w:r>
+        <w:rPr>
+          <w:rFonts w:ascii="Consolas" w:hAnsi="Consolas" w:cs="Consolas"/>
+          <w:color w:val="000000"/>
+          <w:sz w:val="20"/>
+          <w:szCs w:val="20"/>
+          <w:lang w:val="en-US"/>
+        </w:rPr>
+        <w:t>3: A</w:t>
+      </w:r>
+      <w:proofErr w:type="gramStart"/>
+      <w:r>
+        <w:rPr>
+          <w:rFonts w:ascii="Consolas" w:hAnsi="Consolas" w:cs="Consolas"/>
+          <w:color w:val="000000"/>
+          <w:sz w:val="20"/>
+          <w:szCs w:val="20"/>
+          <w:lang w:val="en-US"/>
+        </w:rPr>
+        <w:t>={</w:t>
+      </w:r>
+      <w:proofErr w:type="gramEnd"/>
+      <w:r>
+        <w:rPr>
+          <w:rFonts w:ascii="Consolas" w:hAnsi="Consolas" w:cs="Consolas"/>
+          <w:color w:val="000000"/>
+          <w:sz w:val="20"/>
+          <w:szCs w:val="20"/>
+          <w:lang w:val="en-US"/>
+        </w:rPr>
+        <w:t xml:space="preserve">-,0,+}      y={-,0,+}      x={-,0,+}      </w:t>
+      </w:r>
+    </w:p>
+    <w:p>
+      <w:pPr>
+        <w:autoSpaceDE w:val="0"/>
+        <w:autoSpaceDN w:val="0"/>
+        <w:adjustRightInd w:val="0"/>
+        <w:spacing w:after="0" w:line="240" w:lineRule="auto"/>
+        <w:rPr>
+          <w:rFonts w:ascii="Consolas" w:hAnsi="Consolas" w:cs="Consolas"/>
+          <w:sz w:val="20"/>
+          <w:szCs w:val="20"/>
+          <w:lang w:val="en-US"/>
+        </w:rPr>
+      </w:pPr>
+      <w:r>
+        <w:rPr>
+          <w:rFonts w:ascii="Consolas" w:hAnsi="Consolas" w:cs="Consolas"/>
+          <w:color w:val="000000"/>
+          <w:sz w:val="20"/>
+          <w:szCs w:val="20"/>
+          <w:lang w:val="en-US"/>
+        </w:rPr>
+        <w:t>4: A</w:t>
+      </w:r>
+      <w:proofErr w:type="gramStart"/>
+      <w:r>
+        <w:rPr>
+          <w:rFonts w:ascii="Consolas" w:hAnsi="Consolas" w:cs="Consolas"/>
+          <w:color w:val="000000"/>
+          <w:sz w:val="20"/>
+          <w:szCs w:val="20"/>
+          <w:lang w:val="en-US"/>
+        </w:rPr>
+        <w:t>={</w:t>
+      </w:r>
+      <w:proofErr w:type="gramEnd"/>
+      <w:r>
+        <w:rPr>
+          <w:rFonts w:ascii="Consolas" w:hAnsi="Consolas" w:cs="Consolas"/>
+          <w:color w:val="000000"/>
+          <w:sz w:val="20"/>
+          <w:szCs w:val="20"/>
+          <w:lang w:val="en-US"/>
+        </w:rPr>
+        <w:t xml:space="preserve">-,0,+}      y={-,0,+}      x={+}            </w:t>
+      </w:r>
+    </w:p>
+    <w:p>
+      <w:pPr>
+        <w:autoSpaceDE w:val="0"/>
+        <w:autoSpaceDN w:val="0"/>
+        <w:adjustRightInd w:val="0"/>
+        <w:spacing w:after="0" w:line="240" w:lineRule="auto"/>
+        <w:rPr>
+          <w:rFonts w:ascii="Consolas" w:hAnsi="Consolas" w:cs="Consolas"/>
+          <w:sz w:val="20"/>
+          <w:szCs w:val="20"/>
+          <w:lang w:val="en-US"/>
+        </w:rPr>
+      </w:pPr>
+      <w:r>
+        <w:rPr>
+          <w:rFonts w:ascii="Consolas" w:hAnsi="Consolas" w:cs="Consolas"/>
+          <w:color w:val="000000"/>
+          <w:sz w:val="20"/>
+          <w:szCs w:val="20"/>
+          <w:lang w:val="en-US"/>
+        </w:rPr>
+        <w:t>5: A</w:t>
+      </w:r>
+      <w:proofErr w:type="gramStart"/>
+      <w:r>
+        <w:rPr>
+          <w:rFonts w:ascii="Consolas" w:hAnsi="Consolas" w:cs="Consolas"/>
+          <w:color w:val="000000"/>
+          <w:sz w:val="20"/>
+          <w:szCs w:val="20"/>
+          <w:lang w:val="en-US"/>
+        </w:rPr>
+        <w:t>={</w:t>
+      </w:r>
+      <w:proofErr w:type="gramEnd"/>
+      <w:r>
+        <w:rPr>
+          <w:rFonts w:ascii="Consolas" w:hAnsi="Consolas" w:cs="Consolas"/>
+          <w:color w:val="000000"/>
+          <w:sz w:val="20"/>
+          <w:szCs w:val="20"/>
+          <w:lang w:val="en-US"/>
+        </w:rPr>
+        <w:t xml:space="preserve">-,0,+}      y={-,0,+}      x={+}            </w:t>
+      </w:r>
+    </w:p>
+    <w:p>
+      <w:pPr>
+        <w:autoSpaceDE w:val="0"/>
+        <w:autoSpaceDN w:val="0"/>
+        <w:adjustRightInd w:val="0"/>
+        <w:spacing w:after="0" w:line="240" w:lineRule="auto"/>
+        <w:rPr>
+          <w:rFonts w:ascii="Consolas" w:hAnsi="Consolas" w:cs="Consolas"/>
+          <w:sz w:val="20"/>
+          <w:szCs w:val="20"/>
+          <w:lang w:val="en-US"/>
+        </w:rPr>
+      </w:pPr>
+      <w:r>
+        <w:rPr>
+          <w:rFonts w:ascii="Consolas" w:hAnsi="Consolas" w:cs="Consolas"/>
+          <w:color w:val="000000"/>
+          <w:sz w:val="20"/>
+          <w:szCs w:val="20"/>
+          <w:lang w:val="en-US"/>
+        </w:rPr>
+        <w:t>6: A</w:t>
+      </w:r>
+      <w:proofErr w:type="gramStart"/>
+      <w:r>
+        <w:rPr>
+          <w:rFonts w:ascii="Consolas" w:hAnsi="Consolas" w:cs="Consolas"/>
+          <w:color w:val="000000"/>
+          <w:sz w:val="20"/>
+          <w:szCs w:val="20"/>
+          <w:lang w:val="en-US"/>
+        </w:rPr>
+        <w:t>={</w:t>
+      </w:r>
+      <w:proofErr w:type="gramEnd"/>
+      <w:r>
+        <w:rPr>
+          <w:rFonts w:ascii="Consolas" w:hAnsi="Consolas" w:cs="Consolas"/>
+          <w:color w:val="000000"/>
+          <w:sz w:val="20"/>
+          <w:szCs w:val="20"/>
+          <w:lang w:val="en-US"/>
+        </w:rPr>
+        <w:t xml:space="preserve">-,0,+}      y={-,0,+}      x={-,0,+}      </w:t>
+      </w:r>
+    </w:p>
+    <w:p>
+      <w:pPr>
+        <w:autoSpaceDE w:val="0"/>
+        <w:autoSpaceDN w:val="0"/>
+        <w:adjustRightInd w:val="0"/>
+        <w:spacing w:after="0" w:line="240" w:lineRule="auto"/>
+        <w:rPr>
+          <w:rFonts w:ascii="Consolas" w:hAnsi="Consolas" w:cs="Consolas"/>
+          <w:sz w:val="20"/>
+          <w:szCs w:val="20"/>
+          <w:lang w:val="en-US"/>
+        </w:rPr>
+      </w:pPr>
+      <w:r>
+        <w:rPr>
+          <w:rFonts w:ascii="Consolas" w:hAnsi="Consolas" w:cs="Consolas"/>
+          <w:color w:val="000000"/>
+          <w:sz w:val="20"/>
+          <w:szCs w:val="20"/>
+          <w:lang w:val="en-US"/>
+        </w:rPr>
+        <w:t>7: A</w:t>
+      </w:r>
+      <w:proofErr w:type="gramStart"/>
+      <w:r>
+        <w:rPr>
+          <w:rFonts w:ascii="Consolas" w:hAnsi="Consolas" w:cs="Consolas"/>
+          <w:color w:val="000000"/>
+          <w:sz w:val="20"/>
+          <w:szCs w:val="20"/>
+          <w:lang w:val="en-US"/>
+        </w:rPr>
+        <w:t>={</w:t>
+      </w:r>
+      <w:proofErr w:type="gramEnd"/>
+      <w:r>
+        <w:rPr>
+          <w:rFonts w:ascii="Consolas" w:hAnsi="Consolas" w:cs="Consolas"/>
+          <w:color w:val="000000"/>
+          <w:sz w:val="20"/>
+          <w:szCs w:val="20"/>
+          <w:lang w:val="en-US"/>
+        </w:rPr>
+        <w:t xml:space="preserve">-,0,+}      y={-,0,+}      x={-,0,+}      </w:t>
+      </w:r>
+    </w:p>
+    <w:p>
+      <w:pPr>
+        <w:autoSpaceDE w:val="0"/>
+        <w:autoSpaceDN w:val="0"/>
+        <w:adjustRightInd w:val="0"/>
+        <w:spacing w:after="0" w:line="240" w:lineRule="auto"/>
+        <w:rPr>
+          <w:rFonts w:ascii="Consolas" w:hAnsi="Consolas" w:cs="Consolas"/>
+          <w:sz w:val="20"/>
+          <w:szCs w:val="20"/>
+          <w:lang w:val="en-US"/>
+        </w:rPr>
+      </w:pPr>
+      <w:r>
+        <w:rPr>
+          <w:rFonts w:ascii="Consolas" w:hAnsi="Consolas" w:cs="Consolas"/>
+          <w:color w:val="000000"/>
+          <w:sz w:val="20"/>
+          <w:szCs w:val="20"/>
+          <w:lang w:val="en-US"/>
+        </w:rPr>
+        <w:t>8: A</w:t>
+      </w:r>
+      <w:proofErr w:type="gramStart"/>
+      <w:r>
+        <w:rPr>
+          <w:rFonts w:ascii="Consolas" w:hAnsi="Consolas" w:cs="Consolas"/>
+          <w:color w:val="000000"/>
+          <w:sz w:val="20"/>
+          <w:szCs w:val="20"/>
+          <w:lang w:val="en-US"/>
+        </w:rPr>
+        <w:t>={</w:t>
+      </w:r>
+      <w:proofErr w:type="gramEnd"/>
+      <w:r>
+        <w:rPr>
+          <w:rFonts w:ascii="Consolas" w:hAnsi="Consolas" w:cs="Consolas"/>
+          <w:color w:val="000000"/>
+          <w:sz w:val="20"/>
+          <w:szCs w:val="20"/>
+          <w:lang w:val="en-US"/>
+        </w:rPr>
+        <w:t xml:space="preserve">-,0,+}      y={-,0,+}      x={-,0,+}      </w:t>
+      </w:r>
+    </w:p>
+    <w:p>
+      <w:pPr>
+        <w:autoSpaceDE w:val="0"/>
+        <w:autoSpaceDN w:val="0"/>
+        <w:adjustRightInd w:val="0"/>
+        <w:spacing w:after="0" w:line="240" w:lineRule="auto"/>
+        <w:rPr>
+          <w:rFonts w:ascii="Consolas" w:hAnsi="Consolas" w:cs="Consolas"/>
+          <w:sz w:val="20"/>
+          <w:szCs w:val="20"/>
+          <w:lang w:val="en-US"/>
+        </w:rPr>
+      </w:pPr>
+      <w:r>
+        <w:rPr>
+          <w:rFonts w:ascii="Consolas" w:hAnsi="Consolas" w:cs="Consolas"/>
+          <w:color w:val="000000"/>
+          <w:sz w:val="20"/>
+          <w:szCs w:val="20"/>
+          <w:lang w:val="en-US"/>
+        </w:rPr>
+        <w:t>9: A</w:t>
+      </w:r>
+      <w:proofErr w:type="gramStart"/>
+      <w:r>
+        <w:rPr>
+          <w:rFonts w:ascii="Consolas" w:hAnsi="Consolas" w:cs="Consolas"/>
+          <w:color w:val="000000"/>
+          <w:sz w:val="20"/>
+          <w:szCs w:val="20"/>
+          <w:lang w:val="en-US"/>
+        </w:rPr>
+        <w:t>={</w:t>
+      </w:r>
+      <w:proofErr w:type="gramEnd"/>
+      <w:r>
+        <w:rPr>
+          <w:rFonts w:ascii="Consolas" w:hAnsi="Consolas" w:cs="Consolas"/>
+          <w:color w:val="000000"/>
+          <w:sz w:val="20"/>
+          <w:szCs w:val="20"/>
+          <w:lang w:val="en-US"/>
+        </w:rPr>
+        <w:t xml:space="preserve">-,0,+}      y={-,0,+}      x={-,0}         </w:t>
+      </w:r>
+    </w:p>
+    <w:p>
+      <w:pPr>
+        <w:autoSpaceDE w:val="0"/>
+        <w:autoSpaceDN w:val="0"/>
+        <w:adjustRightInd w:val="0"/>
+        <w:spacing w:after="0" w:line="240" w:lineRule="auto"/>
+        <w:rPr>
+          <w:rFonts w:ascii="Consolas" w:hAnsi="Consolas" w:cs="Consolas"/>
+          <w:sz w:val="20"/>
+          <w:szCs w:val="20"/>
+          <w:lang w:val="en-US"/>
+        </w:rPr>
+      </w:pPr>
+      <w:r>
+        <w:rPr>
+          <w:rFonts w:ascii="Consolas" w:hAnsi="Consolas" w:cs="Consolas"/>
+          <w:color w:val="000000"/>
+          <w:sz w:val="20"/>
+          <w:szCs w:val="20"/>
+          <w:lang w:val="en-US"/>
+        </w:rPr>
+        <w:t>10: A</w:t>
+      </w:r>
+      <w:proofErr w:type="gramStart"/>
+      <w:r>
+        <w:rPr>
+          <w:rFonts w:ascii="Consolas" w:hAnsi="Consolas" w:cs="Consolas"/>
+          <w:color w:val="000000"/>
+          <w:sz w:val="20"/>
+          <w:szCs w:val="20"/>
+          <w:lang w:val="en-US"/>
+        </w:rPr>
+        <w:t>={</w:t>
+      </w:r>
+      <w:proofErr w:type="gramEnd"/>
+      <w:r>
+        <w:rPr>
+          <w:rFonts w:ascii="Consolas" w:hAnsi="Consolas" w:cs="Consolas"/>
+          <w:color w:val="000000"/>
+          <w:sz w:val="20"/>
+          <w:szCs w:val="20"/>
+          <w:lang w:val="en-US"/>
+        </w:rPr>
+        <w:t xml:space="preserve">-,0,+}      y={-,0,+}      x={-,0}         </w:t>
+      </w:r>
+    </w:p>
+    <w:p>
+      <w:pPr>
+        <w:autoSpaceDE w:val="0"/>
+        <w:autoSpaceDN w:val="0"/>
+        <w:adjustRightInd w:val="0"/>
+        <w:spacing w:after="0" w:line="240" w:lineRule="auto"/>
+        <w:rPr>
+          <w:rFonts w:ascii="Consolas" w:hAnsi="Consolas" w:cs="Consolas"/>
+          <w:sz w:val="20"/>
+          <w:szCs w:val="20"/>
+          <w:lang w:val="en-US"/>
+        </w:rPr>
+      </w:pPr>
+    </w:p>
+    <w:p>
+      <w:pPr>
+        <w:autoSpaceDE w:val="0"/>
+        <w:autoSpaceDN w:val="0"/>
+        <w:adjustRightInd w:val="0"/>
+        <w:spacing w:after="0" w:line="240" w:lineRule="auto"/>
+        <w:rPr>
+          <w:rFonts w:ascii="Consolas" w:hAnsi="Consolas" w:cs="Consolas"/>
+          <w:sz w:val="20"/>
+          <w:szCs w:val="20"/>
+          <w:lang w:val="en-US"/>
+        </w:rPr>
+      </w:pPr>
+      <w:r>
+        <w:rPr>
+          <w:rFonts w:ascii="Consolas" w:hAnsi="Consolas" w:cs="Consolas"/>
+          <w:color w:val="000000"/>
+          <w:sz w:val="20"/>
+          <w:szCs w:val="20"/>
+          <w:lang w:val="en-US"/>
+        </w:rPr>
+        <w:t>Low boundary violations for array indexing:</w:t>
+      </w:r>
+    </w:p>
+    <w:p>
+      <w:pPr>
+        <w:autoSpaceDE w:val="0"/>
+        <w:autoSpaceDN w:val="0"/>
+        <w:adjustRightInd w:val="0"/>
+        <w:spacing w:after="0" w:line="240" w:lineRule="auto"/>
+        <w:rPr>
+          <w:rFonts w:ascii="Consolas" w:hAnsi="Consolas" w:cs="Consolas"/>
+          <w:color w:val="000000"/>
+          <w:sz w:val="20"/>
+          <w:szCs w:val="20"/>
+          <w:lang w:val="en-US"/>
+        </w:rPr>
+      </w:pPr>
+      <w:r>
+        <w:rPr>
+          <w:rFonts w:ascii="Consolas" w:hAnsi="Consolas" w:cs="Consolas"/>
+          <w:color w:val="000000"/>
+          <w:sz w:val="20"/>
+          <w:szCs w:val="20"/>
+        </w:rPr>
+        <w:t>(6,A[</w:t>
+      </w:r>
+      <w:proofErr w:type="spellStart"/>
+      <w:r>
+        <w:rPr>
+          <w:rFonts w:ascii="Consolas" w:hAnsi="Consolas" w:cs="Consolas"/>
+          <w:color w:val="000000"/>
+          <w:sz w:val="20"/>
+          <w:szCs w:val="20"/>
+        </w:rPr>
+        <w:t>y</w:t>
+      </w:r>
+      <w:proofErr w:type="spellEnd"/>
+      <w:r>
+        <w:rPr>
+          <w:rFonts w:ascii="Consolas" w:hAnsi="Consolas" w:cs="Consolas"/>
+          <w:color w:val="000000"/>
+          <w:sz w:val="20"/>
+          <w:szCs w:val="20"/>
+        </w:rPr>
+        <w:t>]</w:t>
+      </w:r>
+      <w:proofErr w:type="gramStart"/>
+      <w:r>
+        <w:rPr>
+          <w:rFonts w:ascii="Consolas" w:hAnsi="Consolas" w:cs="Consolas"/>
+          <w:color w:val="000000"/>
+          <w:sz w:val="20"/>
+          <w:szCs w:val="20"/>
+        </w:rPr>
+        <w:t xml:space="preserve"> :</w:t>
+      </w:r>
+      <w:proofErr w:type="gramEnd"/>
+      <w:r>
+        <w:rPr>
+          <w:rFonts w:ascii="Consolas" w:hAnsi="Consolas" w:cs="Consolas"/>
+          <w:color w:val="000000"/>
+          <w:sz w:val="20"/>
+          <w:szCs w:val="20"/>
+        </w:rPr>
+        <w:t>= x;,7), (7,A[</w:t>
+      </w:r>
+      <w:proofErr w:type="spellStart"/>
+      <w:r>
+        <w:rPr>
+          <w:rFonts w:ascii="Consolas" w:hAnsi="Consolas" w:cs="Consolas"/>
+          <w:color w:val="000000"/>
+          <w:sz w:val="20"/>
+          <w:szCs w:val="20"/>
+        </w:rPr>
+        <w:t>x</w:t>
+      </w:r>
+      <w:proofErr w:type="spellEnd"/>
+      <w:r>
+        <w:rPr>
+          <w:rFonts w:ascii="Consolas" w:hAnsi="Consolas" w:cs="Consolas"/>
+          <w:color w:val="000000"/>
+          <w:sz w:val="20"/>
+          <w:szCs w:val="20"/>
+        </w:rPr>
+        <w:t>] := x+2;,8)</w:t>
+      </w:r>
+    </w:p>
+    <w:p>
+      <w:pPr>
+        <w:autoSpaceDE w:val="0"/>
+        <w:autoSpaceDN w:val="0"/>
+        <w:adjustRightInd w:val="0"/>
+        <w:spacing w:after="0" w:line="240" w:lineRule="auto"/>
+        <w:rPr>
+          <w:rFonts w:ascii="Consolas" w:hAnsi="Consolas" w:cs="Consolas"/>
+          <w:color w:val="000000"/>
+          <w:sz w:val="20"/>
+          <w:szCs w:val="20"/>
+          <w:lang w:val="en-US"/>
+        </w:rPr>
+      </w:pPr>
+    </w:p>
+    <w:p>
+      <w:pPr>
+        <w:autoSpaceDE w:val="0"/>
+        <w:autoSpaceDN w:val="0"/>
+        <w:adjustRightInd w:val="0"/>
+        <w:spacing w:after="0" w:line="240" w:lineRule="auto"/>
+        <w:rPr>
+          <w:rFonts w:ascii="Consolas" w:hAnsi="Consolas" w:cs="Consolas"/>
+          <w:color w:val="000000"/>
+          <w:sz w:val="20"/>
+          <w:szCs w:val="20"/>
+          <w:lang w:val="en-US"/>
+        </w:rPr>
+      </w:pPr>
+      <w:r>
+        <w:rPr>
+          <w:rFonts w:ascii="Consolas" w:hAnsi="Consolas" w:cs="Consolas"/>
+          <w:color w:val="000000"/>
+          <w:sz w:val="20"/>
+          <w:szCs w:val="20"/>
+          <w:lang w:val="en-US"/>
+        </w:rPr>
+        <w:t>Very good example to show our limitations</w:t>
+      </w:r>
+    </w:p>
+    <w:p>
+      <w:pPr>
+        <w:autoSpaceDE w:val="0"/>
+        <w:autoSpaceDN w:val="0"/>
+        <w:adjustRightInd w:val="0"/>
+        <w:spacing w:after="0" w:line="240" w:lineRule="auto"/>
+        <w:rPr>
+          <w:rFonts w:ascii="Consolas" w:hAnsi="Consolas" w:cs="Consolas"/>
+          <w:color w:val="000000"/>
+          <w:sz w:val="20"/>
+          <w:szCs w:val="20"/>
+          <w:lang w:val="en-US"/>
+        </w:rPr>
+      </w:pPr>
+      <w:r>
+        <w:rPr>
+          <w:rFonts w:ascii="Consolas" w:hAnsi="Consolas" w:cs="Consolas"/>
+          <w:color w:val="000000"/>
+          <w:sz w:val="20"/>
+          <w:szCs w:val="20"/>
+          <w:lang w:val="en-US"/>
+        </w:rPr>
+        <w:t xml:space="preserve">We output edge </w:t>
+      </w:r>
+      <w:r>
+        <w:rPr>
+          <w:rFonts w:ascii="Consolas" w:hAnsi="Consolas" w:cs="Consolas"/>
+          <w:color w:val="000000"/>
+          <w:sz w:val="20"/>
+          <w:szCs w:val="20"/>
+          <w:lang w:val="en-US"/>
+        </w:rPr>
+        <w:t>(7</w:t>
+      </w:r>
+      <w:proofErr w:type="gramStart"/>
+      <w:r>
+        <w:rPr>
+          <w:rFonts w:ascii="Consolas" w:hAnsi="Consolas" w:cs="Consolas"/>
+          <w:color w:val="000000"/>
+          <w:sz w:val="20"/>
+          <w:szCs w:val="20"/>
+          <w:lang w:val="en-US"/>
+        </w:rPr>
+        <w:t>,A</w:t>
+      </w:r>
+      <w:proofErr w:type="gramEnd"/>
+      <w:r>
+        <w:rPr>
+          <w:rFonts w:ascii="Consolas" w:hAnsi="Consolas" w:cs="Consolas"/>
+          <w:color w:val="000000"/>
+          <w:sz w:val="20"/>
+          <w:szCs w:val="20"/>
+          <w:lang w:val="en-US"/>
+        </w:rPr>
+        <w:t>[x] := x+2;,8)</w:t>
+      </w:r>
+      <w:r>
+        <w:rPr>
+          <w:rFonts w:ascii="Consolas" w:hAnsi="Consolas" w:cs="Consolas"/>
+          <w:color w:val="000000"/>
+          <w:sz w:val="20"/>
+          <w:szCs w:val="20"/>
+          <w:lang w:val="en-US"/>
+        </w:rPr>
+        <w:t xml:space="preserve"> as well since we do not work with values. Even though Boolean condition x&gt;0 reduces signs of x to {+} the assignment </w:t>
+      </w:r>
+      <w:proofErr w:type="gramStart"/>
+      <w:r>
+        <w:rPr>
+          <w:rFonts w:ascii="Consolas" w:hAnsi="Consolas" w:cs="Consolas"/>
+          <w:color w:val="000000"/>
+          <w:sz w:val="20"/>
+          <w:szCs w:val="20"/>
+          <w:lang w:val="en-US"/>
+        </w:rPr>
+        <w:t>x :=</w:t>
+      </w:r>
+      <w:proofErr w:type="gramEnd"/>
+      <w:r>
+        <w:rPr>
+          <w:rFonts w:ascii="Consolas" w:hAnsi="Consolas" w:cs="Consolas"/>
+          <w:color w:val="000000"/>
+          <w:sz w:val="20"/>
+          <w:szCs w:val="20"/>
+          <w:lang w:val="en-US"/>
+        </w:rPr>
+        <w:t xml:space="preserve"> x - 1; makes signs of x {-,0,+} since {+} – {+} can result in anything.</w:t>
+      </w:r>
+    </w:p>
+    <w:p>
+      <w:pPr>
+        <w:autoSpaceDE w:val="0"/>
+        <w:autoSpaceDN w:val="0"/>
+        <w:adjustRightInd w:val="0"/>
+        <w:spacing w:after="0" w:line="240" w:lineRule="auto"/>
+        <w:rPr>
+          <w:rFonts w:ascii="Consolas" w:hAnsi="Consolas" w:cs="Consolas"/>
+          <w:color w:val="000000"/>
+          <w:sz w:val="20"/>
+          <w:szCs w:val="20"/>
+          <w:lang w:val="en-US"/>
+        </w:rPr>
+      </w:pPr>
+      <w:r>
+        <w:rPr>
+          <w:rFonts w:ascii="Consolas" w:hAnsi="Consolas" w:cs="Consolas"/>
+          <w:color w:val="000000"/>
+          <w:sz w:val="20"/>
+          <w:szCs w:val="20"/>
+          <w:lang w:val="en-US"/>
+        </w:rPr>
+        <w:t xml:space="preserve">We do not output </w:t>
+      </w:r>
+      <w:r>
+        <w:rPr>
+          <w:rFonts w:ascii="Consolas" w:hAnsi="Consolas" w:cs="Consolas"/>
+          <w:color w:val="000000"/>
+          <w:sz w:val="20"/>
+          <w:szCs w:val="20"/>
+          <w:lang w:val="en-US"/>
+        </w:rPr>
+        <w:t>(8,A[5-x] := 2;,3)</w:t>
+      </w:r>
+      <w:r>
+        <w:rPr>
+          <w:rFonts w:ascii="Consolas" w:hAnsi="Consolas" w:cs="Consolas"/>
+          <w:color w:val="000000"/>
+          <w:sz w:val="20"/>
+          <w:szCs w:val="20"/>
+          <w:lang w:val="en-US"/>
+        </w:rPr>
+        <w:t xml:space="preserve"> since we do not parse arithmetic expression in array index at the point of finding violations and we just parse number and lookup signs of variables and signs of arrays in the </w:t>
+      </w:r>
+      <w:r>
+        <w:rPr>
+          <w:rFonts w:ascii="Consolas" w:hAnsi="Consolas" w:cs="Consolas"/>
+          <w:color w:val="000000"/>
+          <w:sz w:val="20"/>
+          <w:szCs w:val="20"/>
+          <w:lang w:val="en-US"/>
+        </w:rPr>
+        <w:t xml:space="preserve">solutions table. </w:t>
+      </w:r>
     </w:p>
     <w:sectPr>
       <w:pgSz w:w="11906" w:h="16838"/>

</xml_diff>